<commit_message>
Modifica softGoalDiagram ed esportazione prime immagini
</commit_message>
<xml_diff>
--- a/WordRicevimenti/StakeholderDiagram.docx
+++ b/WordRicevimenti/StakeholderDiagram.docx
@@ -245,23 +245,82 @@
           <w:ilvl w:val="0"/>
           <w:numId w:val="2"/>
         </w:numPr>
-        <w:rPr>
-          <w:i/>
-          <w:iCs/>
-        </w:rPr>
-      </w:pPr>
-      <w:r>
-        <w:rPr>
-          <w:i/>
-          <w:iCs/>
-        </w:rPr>
-        <w:t>Orologiaio specializzato</w:t>
+      </w:pPr>
+      <w:r>
+        <w:rPr>
+          <w:i/>
+          <w:iCs/>
+        </w:rPr>
+        <w:t xml:space="preserve">Consulente </w:t>
+      </w:r>
+      <w:r>
+        <w:rPr>
+          <w:i/>
+          <w:iCs/>
+        </w:rPr>
+        <w:t>orologiaio</w:t>
+      </w:r>
+      <w:r>
+        <w:t>: esperto che analizza</w:t>
+      </w:r>
+      <w:r>
+        <w:t xml:space="preserve"> e valuta l’autenticità, lo stato e le modifiche degli orologi di lusso, fornendo informazioni affidabili per supportare clienti e rivenditori, senza rilasciare certificazioni ufficiali.</w:t>
+      </w:r>
+    </w:p>
+    <w:p>
+      <w:pPr>
+        <w:pStyle w:val="Paragrafoelenco"/>
+        <w:numPr>
+          <w:ilvl w:val="0"/>
+          <w:numId w:val="1"/>
+        </w:numPr>
+      </w:pPr>
+      <w:r>
+        <w:rPr>
+          <w:b/>
+          <w:bCs/>
+        </w:rPr>
+        <w:t>Centro di riparazione certificato</w:t>
       </w:r>
       <w:r>
         <w:t xml:space="preserve">: </w:t>
       </w:r>
       <w:r>
-        <w:t>esperto nella manutenzione, regolazione e riparazione degli orologi. Offre competenze tecniche utili a preservarne funzionalità, valore e integrità.</w:t>
+        <w:t>s</w:t>
+      </w:r>
+      <w:r>
+        <w:t>truttura autorizzata a</w:t>
+      </w:r>
+      <w:r>
+        <w:t>d</w:t>
+      </w:r>
+      <w:r>
+        <w:t xml:space="preserve"> eseguire interventi di manutenzione, revisione e riparazione sugli orologi di lusso. Opera secondo standard riconosciuti dal marchio o dagli organismi certificatori, garantendo trasparenza sugli interventi eseguiti, tracciabilità delle parti sostituite e conformità alle specifiche del produttore.</w:t>
+      </w:r>
+    </w:p>
+    <w:p>
+      <w:pPr>
+        <w:pStyle w:val="Paragrafoelenco"/>
+        <w:numPr>
+          <w:ilvl w:val="0"/>
+          <w:numId w:val="1"/>
+        </w:numPr>
+      </w:pPr>
+      <w:r>
+        <w:rPr>
+          <w:b/>
+          <w:bCs/>
+        </w:rPr>
+        <w:t>Venditore</w:t>
+      </w:r>
+      <w:r>
+        <w:t xml:space="preserve">: </w:t>
+      </w:r>
+      <w:r>
+        <w:t>a</w:t>
+      </w:r>
+      <w:r>
+        <w:t>ttore che commercializza gli orologi al cliente finale. Può essere distinto in:</w:t>
       </w:r>
     </w:p>
     <w:p>
@@ -271,82 +330,23 @@
           <w:ilvl w:val="0"/>
           <w:numId w:val="2"/>
         </w:numPr>
-      </w:pPr>
-      <w:r>
-        <w:rPr>
-          <w:i/>
-          <w:iCs/>
-        </w:rPr>
-        <w:t xml:space="preserve">Consulente </w:t>
-      </w:r>
-      <w:r>
-        <w:rPr>
-          <w:i/>
-          <w:iCs/>
-        </w:rPr>
-        <w:t>orologiaio</w:t>
-      </w:r>
-      <w:r>
-        <w:t>: esperto che analizza</w:t>
-      </w:r>
-      <w:r>
-        <w:t xml:space="preserve"> e valuta l’autenticità, lo stato e le modifiche degli orologi di lusso, fornendo informazioni affidabili per supportare clienti e rivenditori, senza rilasciare certificazioni ufficiali.</w:t>
-      </w:r>
-    </w:p>
-    <w:p>
-      <w:pPr>
-        <w:pStyle w:val="Paragrafoelenco"/>
-        <w:numPr>
-          <w:ilvl w:val="0"/>
-          <w:numId w:val="1"/>
-        </w:numPr>
-      </w:pPr>
-      <w:r>
-        <w:rPr>
-          <w:b/>
-          <w:bCs/>
-        </w:rPr>
-        <w:t>Centro di riparazione certificato</w:t>
+        <w:rPr>
+          <w:i/>
+          <w:iCs/>
+        </w:rPr>
+      </w:pPr>
+      <w:r>
+        <w:rPr>
+          <w:i/>
+          <w:iCs/>
+        </w:rPr>
+        <w:t>Venditore esclusivo</w:t>
       </w:r>
       <w:r>
         <w:t xml:space="preserve">: </w:t>
       </w:r>
       <w:r>
-        <w:t>s</w:t>
-      </w:r>
-      <w:r>
-        <w:t>truttura autorizzata a</w:t>
-      </w:r>
-      <w:r>
-        <w:t>d</w:t>
-      </w:r>
-      <w:r>
-        <w:t xml:space="preserve"> eseguire interventi di manutenzione, revisione e riparazione sugli orologi di lusso. Opera secondo standard riconosciuti dal marchio o dagli organismi certificatori, garantendo trasparenza sugli interventi eseguiti, tracciabilità delle parti sostituite e conformità alle specifiche del produttore.</w:t>
-      </w:r>
-    </w:p>
-    <w:p>
-      <w:pPr>
-        <w:pStyle w:val="Paragrafoelenco"/>
-        <w:numPr>
-          <w:ilvl w:val="0"/>
-          <w:numId w:val="1"/>
-        </w:numPr>
-      </w:pPr>
-      <w:r>
-        <w:rPr>
-          <w:b/>
-          <w:bCs/>
-        </w:rPr>
-        <w:t>Venditore</w:t>
-      </w:r>
-      <w:r>
-        <w:t xml:space="preserve">: </w:t>
-      </w:r>
-      <w:r>
-        <w:t>a</w:t>
-      </w:r>
-      <w:r>
-        <w:t>ttore che commercializza gli orologi al cliente finale. Può essere distinto in:</w:t>
+        <w:t>rappresenta un unico marchio e si occupa della vendita diretta dei suoi prodotti. Utilizza i dati di tracciabilità per rafforzare la comunicazione sull’autenticità, la qualità e l’etica produttiva del brand.</w:t>
       </w:r>
     </w:p>
     <w:p>
@@ -366,21 +366,27 @@
           <w:i/>
           <w:iCs/>
         </w:rPr>
-        <w:t>Venditore esclusivo</w:t>
+        <w:t>Rivenditore di orologi</w:t>
+      </w:r>
+      <w:r>
+        <w:rPr>
+          <w:i/>
+          <w:iCs/>
+        </w:rPr>
+        <w:t xml:space="preserve"> di lusso</w:t>
+      </w:r>
+      <w:r>
+        <w:rPr>
+          <w:i/>
+          <w:iCs/>
+        </w:rPr>
+        <w:t xml:space="preserve"> nuovi</w:t>
       </w:r>
       <w:r>
         <w:t xml:space="preserve">: </w:t>
       </w:r>
       <w:r>
-        <w:t xml:space="preserve">rappresenta un unico marchio e si occupa della vendita diretta dei suoi prodotti. Utilizza i dati di tracciabilità per rafforzare la comunicazione sull’autenticità, la qualità e l’etica produttiva del </w:t>
-      </w:r>
-      <w:proofErr w:type="gramStart"/>
-      <w:r>
-        <w:t>brand</w:t>
-      </w:r>
-      <w:proofErr w:type="gramEnd"/>
-      <w:r>
-        <w:t>.</w:t>
+        <w:t>acquista gli orologi direttamente dai produttori e li propone sul mercato a clienti finali o collezionisti, garantendo trasparenza sull’origine del prodotto e sull’ingresso nella supply chain.</w:t>
       </w:r>
     </w:p>
     <w:p>
@@ -401,46 +407,6 @@
           <w:iCs/>
         </w:rPr>
         <w:lastRenderedPageBreak/>
-        <w:t>Rivenditore di orologi</w:t>
-      </w:r>
-      <w:r>
-        <w:rPr>
-          <w:i/>
-          <w:iCs/>
-        </w:rPr>
-        <w:t xml:space="preserve"> di lusso</w:t>
-      </w:r>
-      <w:r>
-        <w:rPr>
-          <w:i/>
-          <w:iCs/>
-        </w:rPr>
-        <w:t xml:space="preserve"> nuovi</w:t>
-      </w:r>
-      <w:r>
-        <w:t xml:space="preserve">: </w:t>
-      </w:r>
-      <w:r>
-        <w:t>acquista gli orologi direttamente dai produttori e li propone sul mercato a clienti finali o collezionisti, garantendo trasparenza sull’origine del prodotto e sull’ingresso nella supply chain.</w:t>
-      </w:r>
-    </w:p>
-    <w:p>
-      <w:pPr>
-        <w:pStyle w:val="Paragrafoelenco"/>
-        <w:numPr>
-          <w:ilvl w:val="0"/>
-          <w:numId w:val="2"/>
-        </w:numPr>
-        <w:rPr>
-          <w:i/>
-          <w:iCs/>
-        </w:rPr>
-      </w:pPr>
-      <w:r>
-        <w:rPr>
-          <w:i/>
-          <w:iCs/>
-        </w:rPr>
         <w:t>Rivenditore di orologi di lusso usati</w:t>
       </w:r>
       <w:r>
@@ -473,90 +439,49 @@
         </w:rPr>
         <w:t>Azienda produttrice: Trasparenza, Tracciabilità e Produrre</w:t>
       </w:r>
-      <w:proofErr w:type="gramStart"/>
-      <w:r>
-        <w:rPr>
-          <w:i/>
-          <w:iCs/>
-        </w:rPr>
-        <w:t xml:space="preserve">   (</w:t>
-      </w:r>
-      <w:proofErr w:type="gramEnd"/>
-      <w:r>
-        <w:rPr>
-          <w:i/>
-          <w:iCs/>
-        </w:rPr>
-        <w:t>Valorizzare brand?)</w:t>
-      </w:r>
-    </w:p>
-    <w:p>
-      <w:pPr>
-        <w:rPr>
-          <w:i/>
-          <w:iCs/>
-        </w:rPr>
-      </w:pPr>
-      <w:r>
-        <w:rPr>
-          <w:i/>
-          <w:iCs/>
-        </w:rPr>
-        <w:t xml:space="preserve">Venditore esclusivo: Vendere (massimizzare vendite e unicità </w:t>
-      </w:r>
-      <w:proofErr w:type="gramStart"/>
-      <w:r>
-        <w:rPr>
-          <w:i/>
-          <w:iCs/>
-        </w:rPr>
-        <w:t>prodotto)</w:t>
-      </w:r>
-      <w:r>
-        <w:rPr>
-          <w:i/>
-          <w:iCs/>
-        </w:rPr>
-        <w:t xml:space="preserve">  (</w:t>
-      </w:r>
-      <w:proofErr w:type="gramEnd"/>
-      <w:r>
-        <w:rPr>
-          <w:i/>
-          <w:iCs/>
-        </w:rPr>
-        <w:t>Valorizzare brand?)</w:t>
-      </w:r>
-    </w:p>
-    <w:p>
-      <w:pPr>
-        <w:rPr>
-          <w:i/>
-          <w:iCs/>
-        </w:rPr>
-      </w:pPr>
-      <w:r>
-        <w:rPr>
-          <w:i/>
-          <w:iCs/>
-        </w:rPr>
-        <w:t xml:space="preserve">Rivenditore orologi nuovi: Rivendere nuovo (avere più prodotti di diversi </w:t>
-      </w:r>
-      <w:proofErr w:type="gramStart"/>
-      <w:r>
-        <w:rPr>
-          <w:i/>
-          <w:iCs/>
-        </w:rPr>
-        <w:t>brand</w:t>
-      </w:r>
-      <w:proofErr w:type="gramEnd"/>
-      <w:r>
-        <w:rPr>
-          <w:i/>
-          <w:iCs/>
-        </w:rPr>
-        <w:t xml:space="preserve"> e massimizzare vendite) e Trasparenza</w:t>
+      <w:r>
+        <w:rPr>
+          <w:i/>
+          <w:iCs/>
+        </w:rPr>
+        <w:t xml:space="preserve">   (Valorizzare brand?)</w:t>
+      </w:r>
+    </w:p>
+    <w:p>
+      <w:pPr>
+        <w:rPr>
+          <w:i/>
+          <w:iCs/>
+        </w:rPr>
+      </w:pPr>
+      <w:r>
+        <w:rPr>
+          <w:i/>
+          <w:iCs/>
+        </w:rPr>
+        <w:t>Venditore esclusivo: Vendere (massimizzare vendite e unicità prodotto)</w:t>
+      </w:r>
+      <w:r>
+        <w:rPr>
+          <w:i/>
+          <w:iCs/>
+        </w:rPr>
+        <w:t xml:space="preserve">  (Valorizzare brand?)</w:t>
+      </w:r>
+    </w:p>
+    <w:p>
+      <w:pPr>
+        <w:rPr>
+          <w:i/>
+          <w:iCs/>
+        </w:rPr>
+      </w:pPr>
+      <w:r>
+        <w:rPr>
+          <w:i/>
+          <w:iCs/>
+        </w:rPr>
+        <w:t>Rivenditore orologi nuovi: Rivendere nuovo (avere più prodotti di diversi brand e massimizzare vendite) e Trasparenza</w:t>
       </w:r>
     </w:p>
     <w:p>
@@ -1528,6 +1453,7 @@
   <w:style w:type="character" w:default="1" w:styleId="Carpredefinitoparagrafo">
     <w:name w:val="Default Paragraph Font"/>
     <w:uiPriority w:val="1"/>
+    <w:semiHidden/>
     <w:unhideWhenUsed/>
   </w:style>
   <w:style w:type="table" w:default="1" w:styleId="Tabellanormale">

</xml_diff>

<commit_message>
Modifiche word e inizio Dependency Diagram
</commit_message>
<xml_diff>
--- a/WordRicevimenti/StakeholderDiagram.docx
+++ b/WordRicevimenti/StakeholderDiagram.docx
@@ -604,6 +604,387 @@
         <w:t>Cliente finale usato: Acquistare Usato</w:t>
       </w:r>
     </w:p>
+    <w:p>
+      <w:pPr>
+        <w:rPr>
+          <w:i/>
+          <w:iCs/>
+        </w:rPr>
+      </w:pPr>
+    </w:p>
+    <w:p>
+      <w:pPr>
+        <w:rPr>
+          <w:i/>
+          <w:iCs/>
+        </w:rPr>
+      </w:pPr>
+    </w:p>
+    <w:p>
+      <w:pPr>
+        <w:rPr>
+          <w:i/>
+          <w:iCs/>
+        </w:rPr>
+      </w:pPr>
+    </w:p>
+    <w:p>
+      <w:pPr>
+        <w:rPr>
+          <w:i/>
+          <w:iCs/>
+        </w:rPr>
+      </w:pPr>
+    </w:p>
+    <w:p>
+      <w:pPr>
+        <w:rPr>
+          <w:i/>
+          <w:iCs/>
+        </w:rPr>
+      </w:pPr>
+    </w:p>
+    <w:p>
+      <w:pPr>
+        <w:rPr>
+          <w:i/>
+          <w:iCs/>
+        </w:rPr>
+      </w:pPr>
+    </w:p>
+    <w:p>
+      <w:pPr>
+        <w:rPr>
+          <w:i/>
+          <w:iCs/>
+        </w:rPr>
+      </w:pPr>
+    </w:p>
+    <w:p>
+      <w:pPr>
+        <w:rPr>
+          <w:i/>
+          <w:iCs/>
+        </w:rPr>
+      </w:pPr>
+    </w:p>
+    <w:p>
+      <w:pPr>
+        <w:rPr>
+          <w:i/>
+          <w:iCs/>
+        </w:rPr>
+      </w:pPr>
+    </w:p>
+    <w:p>
+      <w:pPr>
+        <w:rPr>
+          <w:b/>
+          <w:bCs/>
+        </w:rPr>
+      </w:pPr>
+      <w:r>
+        <w:rPr>
+          <w:b/>
+          <w:bCs/>
+        </w:rPr>
+        <w:lastRenderedPageBreak/>
+        <w:t>2.1. Descrizione del Contesto</w:t>
+      </w:r>
+    </w:p>
+    <w:p>
+      <w:r>
+        <w:t>Il settore degli orologi di lusso rappresenta una delle industrie più iconiche e prestigiose all’interno del mercato globale dei beni di alta gamma. Gli orologi di lusso non sono soltanto strumenti di misurazione del tempo, ma veri e propri beni d’investimento, simboli di status e patrimonio culturale. La crescente attenzione verso autenticità, trasparenza e sostenibilità ha reso la supply chain degli orologi un ambito particolarmente sensibile, dove la tracciabilità diventa un fattore critico per la tutela del consumatore e per la protezione dei marchi.</w:t>
+      </w:r>
+    </w:p>
+    <w:p>
+      <w:r>
+        <w:t>Nonostante l’elevato livello tecnologico e artigianale del settore, persistono problematiche rilevanti lungo l’intera catena del valore, dalla produzione dei componenti al mercato secondario del pre</w:t>
+      </w:r>
+      <w:r>
+        <w:t>cedente possessore</w:t>
+      </w:r>
+      <w:r>
+        <w:t>, quest’ultimo in forte crescita.</w:t>
+      </w:r>
+      <w:r>
+        <w:t xml:space="preserve"> Tra queste troviamo:</w:t>
+      </w:r>
+    </w:p>
+    <w:p>
+      <w:pPr>
+        <w:pStyle w:val="Paragrafoelenco"/>
+        <w:numPr>
+          <w:ilvl w:val="0"/>
+          <w:numId w:val="6"/>
+        </w:numPr>
+        <w:rPr>
+          <w:b/>
+          <w:bCs/>
+        </w:rPr>
+      </w:pPr>
+      <w:r>
+        <w:rPr>
+          <w:b/>
+          <w:bCs/>
+        </w:rPr>
+        <w:t>G</w:t>
+      </w:r>
+      <w:r>
+        <w:rPr>
+          <w:b/>
+          <w:bCs/>
+        </w:rPr>
+        <w:t>estione</w:t>
+      </w:r>
+      <w:r>
+        <w:rPr>
+          <w:b/>
+          <w:bCs/>
+        </w:rPr>
+        <w:t xml:space="preserve"> della supply chain</w:t>
+      </w:r>
+      <w:r>
+        <w:rPr>
+          <w:b/>
+          <w:bCs/>
+        </w:rPr>
+        <w:t xml:space="preserve"> </w:t>
+      </w:r>
+    </w:p>
+    <w:p>
+      <w:pPr>
+        <w:pStyle w:val="Paragrafoelenco"/>
+        <w:ind w:left="768"/>
+        <w:rPr>
+          <w:b/>
+          <w:bCs/>
+        </w:rPr>
+      </w:pPr>
+      <w:r>
+        <w:t>La filiera dell’orologeria di lusso coinvolge numerosi attori — produttori di componenti, operatori logistici, rivenditori autorizzati, laboratori di manutenzione e consumatori finali — generando un sistema altamente complesso e articolato. Questa eterogeneità rende difficile garantire un coordinamento efficace lungo tutte le fasi del ciclo di vita di un orologio. Ne derivano criticità rilevanti nella verifica dell’autenticità, nella certificazione dei passaggi di proprietà e nel monitoraggio degli interventi di manutenzione, elementi fondamentali per assicurare trasparenza e fiducia nel settore.</w:t>
+      </w:r>
+    </w:p>
+    <w:p>
+      <w:pPr>
+        <w:pStyle w:val="Paragrafoelenco"/>
+        <w:numPr>
+          <w:ilvl w:val="0"/>
+          <w:numId w:val="6"/>
+        </w:numPr>
+        <w:rPr>
+          <w:b/>
+          <w:bCs/>
+        </w:rPr>
+      </w:pPr>
+      <w:r>
+        <w:rPr>
+          <w:b/>
+          <w:bCs/>
+        </w:rPr>
+        <w:t>Contraffazione e mercato parallelo</w:t>
+      </w:r>
+    </w:p>
+    <w:p>
+      <w:pPr>
+        <w:pStyle w:val="Paragrafoelenco"/>
+        <w:ind w:left="768"/>
+      </w:pPr>
+      <w:r>
+        <w:t>Il settore degli orologi di lusso è uno dei più colpiti dal fenomeno della contraffazione. Le repliche di alta qualità, spesso indistinguibili a</w:t>
+      </w:r>
+      <w:r>
+        <w:t>d</w:t>
+      </w:r>
+      <w:r>
+        <w:t xml:space="preserve"> occhio nudo, generano ingenti perdite economiche per le aziende e indeboliscono la fiducia dei consumatori. Anche il mercato parallelo (grey market), che opera al di fuori dei canali autorizzati, contribuisce a</w:t>
+      </w:r>
+      <w:r>
+        <w:t>d</w:t>
+      </w:r>
+      <w:r>
+        <w:t xml:space="preserve"> opacizzare la tracciabilità dei prodotti.</w:t>
+      </w:r>
+    </w:p>
+    <w:p>
+      <w:pPr>
+        <w:pStyle w:val="Paragrafoelenco"/>
+        <w:numPr>
+          <w:ilvl w:val="0"/>
+          <w:numId w:val="6"/>
+        </w:numPr>
+        <w:rPr>
+          <w:b/>
+          <w:bCs/>
+        </w:rPr>
+      </w:pPr>
+      <w:r>
+        <w:rPr>
+          <w:b/>
+          <w:bCs/>
+        </w:rPr>
+        <w:t>Gestione inefficiente del mercato secondario</w:t>
+      </w:r>
+    </w:p>
+    <w:p>
+      <w:pPr>
+        <w:pStyle w:val="Paragrafoelenco"/>
+        <w:ind w:left="768"/>
+      </w:pPr>
+      <w:r>
+        <w:t>Sebbene il mercato dell’usato certificato sia in forte crescita, la mancanza di strumenti standardizzati e universalmente adottati per verificare elementi quali l’autenticità dell’orologio, la cronologia delle manutenzioni, la reale provenienza e i passaggi di proprietà</w:t>
+      </w:r>
+      <w:r>
+        <w:t>,</w:t>
+      </w:r>
+      <w:r>
+        <w:t xml:space="preserve"> rende le transazioni potenzialmente rischiose. Tale assenza </w:t>
+      </w:r>
+      <w:r>
+        <w:t>limita inevitabilmente</w:t>
+      </w:r>
+      <w:r>
+        <w:t xml:space="preserve"> la trasparenza e genera incertezza sia per i rivenditori sia per gli acquirenti.</w:t>
+      </w:r>
+    </w:p>
+    <w:p>
+      <w:pPr>
+        <w:pStyle w:val="Paragrafoelenco"/>
+        <w:numPr>
+          <w:ilvl w:val="0"/>
+          <w:numId w:val="6"/>
+        </w:numPr>
+        <w:rPr>
+          <w:b/>
+          <w:bCs/>
+        </w:rPr>
+      </w:pPr>
+      <w:r>
+        <w:rPr>
+          <w:b/>
+          <w:bCs/>
+        </w:rPr>
+        <w:t>Esigenze di autenticazione</w:t>
+      </w:r>
+      <w:r>
+        <w:rPr>
+          <w:b/>
+          <w:bCs/>
+        </w:rPr>
+        <w:t xml:space="preserve"> e trasparenza</w:t>
+      </w:r>
+      <w:r>
+        <w:rPr>
+          <w:b/>
+          <w:bCs/>
+        </w:rPr>
+        <w:t>:</w:t>
+      </w:r>
+      <w:r>
+        <w:rPr>
+          <w:b/>
+          <w:bCs/>
+        </w:rPr>
+        <w:br/>
+      </w:r>
+      <w:r>
+        <w:t>I clienti degli orologi di lusso non acquistano semplicemente un segnatempo, ma un simbolo di prestigio</w:t>
+      </w:r>
+      <w:r>
+        <w:t xml:space="preserve"> ed </w:t>
+      </w:r>
+      <w:r>
+        <w:t xml:space="preserve">investimento. Di conseguenza, la richiesta di strumenti affidabili per verificare l’origine e l’autenticità dell’orologio è in costante aumento. </w:t>
+      </w:r>
+      <w:r>
+        <w:t>I clienti cercano garanzie contro la contraffazione e vogliono poter verificare in autonomia l’autenticità dell’orologio acquistato, specialmente nel mercato secondario.</w:t>
+      </w:r>
+    </w:p>
+    <w:p>
+      <w:pPr>
+        <w:rPr>
+          <w:b/>
+          <w:bCs/>
+        </w:rPr>
+      </w:pPr>
+    </w:p>
+    <w:p>
+      <w:pPr>
+        <w:rPr>
+          <w:b/>
+          <w:bCs/>
+        </w:rPr>
+      </w:pPr>
+      <w:r>
+        <w:rPr>
+          <w:b/>
+          <w:bCs/>
+        </w:rPr>
+        <w:lastRenderedPageBreak/>
+        <w:t>2.1.</w:t>
+      </w:r>
+      <w:r>
+        <w:rPr>
+          <w:b/>
+          <w:bCs/>
+        </w:rPr>
+        <w:t>2</w:t>
+      </w:r>
+      <w:r>
+        <w:rPr>
+          <w:b/>
+          <w:bCs/>
+        </w:rPr>
+        <w:t>. Andamento del mercato e necessità di innovazione</w:t>
+      </w:r>
+    </w:p>
+    <w:p>
+      <w:r>
+        <w:t>Negli ultimi anni il mercato degli orologi di lusso ha registrato una crescita costante, trainata da investitori, collezionisti e dalla forte espansione del mercato secondario. Si stima che il valore globale del mercato pre-owned</w:t>
+      </w:r>
+      <w:r>
+        <w:t xml:space="preserve"> (mercato dell’usato)</w:t>
+      </w:r>
+      <w:r>
+        <w:t xml:space="preserve"> stia crescendo più rapidamente di quello del nuovo, alimentando l’esigenza di sistemi affidabili di certificazione dell’autenticità.</w:t>
+      </w:r>
+      <w:r>
+        <w:t xml:space="preserve"> </w:t>
+      </w:r>
+    </w:p>
+    <w:p>
+      <w:r>
+        <w:t>Parallelamente, studi di settore indicano come una quota significativa dei consumatori di beni di lusso</w:t>
+      </w:r>
+      <w:r>
+        <w:t xml:space="preserve">, </w:t>
+      </w:r>
+      <w:r>
+        <w:t>stimata tra il 70% e l’80%</w:t>
+      </w:r>
+      <w:r>
+        <w:t xml:space="preserve">, </w:t>
+      </w:r>
+      <w:r>
+        <w:t>sia disposta a pagare un prezzo maggiore per prodotti che garantiscano tracciabilità verificabile, autenticità certificata digitalmente e trasparenza lungo tutta la filiera. Tale scenario riflette un cambiamento culturale profondo: il valore percepito non risiede più soltanto nel prodotto fisico, ma anche nelle informazioni che ne accompagnano il ciclo di vita.</w:t>
+      </w:r>
+    </w:p>
+    <w:p>
+      <w:r>
+        <w:t>Queste dinamiche stanno spingendo il settore verso soluzioni digitali avanzate, come blockchain e sistemi di identificazione univoca, già adottate da marchi come Hublot, Breitling e da consorzi internazionali orientati alla certificazione dei prodotti di lusso. L’innovazione tecnologica, in questo contesto, rappresenta una leva strategica fondamentale. L’integrazione di tecnologie come RFID, NFC, QR-code evoluti o PUF, unite a registri blockchain permissioned, consente infatti di introdurre un modello di autenticazione e tracciabilità altamente affidabile, capace di superare i limiti delle certificazioni tradizionali e di garantire immutabilità, sicurezza dei dati e una protezione significativamente maggiore contro la contraffazione.</w:t>
+      </w:r>
+    </w:p>
+    <w:p>
+      <w:r>
+        <w:t>Oltre agli aspetti legati alla protezione del prodotto, le tecnologie digitali abilitano una nuova forma di interazione tra maison e cliente finale. La possibilità di accedere a un “passaporto digitale” dell’orologio — contenente informazioni certificate sul ciclo di vita, sugli interventi di manutenzione e sui passaggi di proprietà — risponde alla crescente domanda di esperienze personalizzate e di trasparenza totale. Questo strumento non solo accresce il valore percepito dell’orologio, ma contribuisce anche a rendere più sicuro e credibile il mercato dell’usato, favorendo nuove opportunità di scambio e investimento.</w:t>
+      </w:r>
+    </w:p>
+    <w:p>
+      <w:r>
+        <w:t>Infine, l’adozione di piattaforme digitali integrate consente una gestione proattiva della supply chain. La filiera orologiera non è semplicemente una sequenza di processi produttivi, ma rappresenta la storia completa dell’orologio lungo tutta la sua esistenza. Digitalizzare e connettere ogni fase permette di monitorare i flussi in tempo reale, ottimizzare le operazioni, garantire standard qualitativi elevati e valorizzare ulteriormente il prodotto. In questo modo si rafforza il legame tra l’orologio, la maison e il proprietario, contribuendo a consolidarne identità, prestigio e valore nel lungo periodo.</w:t>
+      </w:r>
+    </w:p>
+    <w:p/>
     <w:sectPr>
       <w:pgSz w:w="11906" w:h="16838"/>
       <w:pgMar w:top="1417" w:right="1134" w:bottom="1134" w:left="1134" w:header="708" w:footer="708" w:gutter="0"/>
@@ -730,6 +1111,268 @@
     </w:lvl>
   </w:abstractNum>
   <w:abstractNum w:abstractNumId="1" w15:restartNumberingAfterBreak="0">
+    <w:nsid w:val="24E35EEF"/>
+    <w:multiLevelType w:val="multilevel"/>
+    <w:tmpl w:val="9AA64B8C"/>
+    <w:lvl w:ilvl="0">
+      <w:start w:val="1"/>
+      <w:numFmt w:val="bullet"/>
+      <w:lvlText w:val=""/>
+      <w:lvlJc w:val="left"/>
+      <w:pPr>
+        <w:tabs>
+          <w:tab w:val="num" w:pos="720"/>
+        </w:tabs>
+        <w:ind w:left="720" w:hanging="360"/>
+      </w:pPr>
+      <w:rPr>
+        <w:rFonts w:ascii="Symbol" w:hAnsi="Symbol" w:hint="default"/>
+        <w:sz w:val="20"/>
+      </w:rPr>
+    </w:lvl>
+    <w:lvl w:ilvl="1" w:tentative="1">
+      <w:start w:val="1"/>
+      <w:numFmt w:val="bullet"/>
+      <w:lvlText w:val="o"/>
+      <w:lvlJc w:val="left"/>
+      <w:pPr>
+        <w:tabs>
+          <w:tab w:val="num" w:pos="1440"/>
+        </w:tabs>
+        <w:ind w:left="1440" w:hanging="360"/>
+      </w:pPr>
+      <w:rPr>
+        <w:rFonts w:ascii="Courier New" w:hAnsi="Courier New" w:hint="default"/>
+        <w:sz w:val="20"/>
+      </w:rPr>
+    </w:lvl>
+    <w:lvl w:ilvl="2" w:tentative="1">
+      <w:start w:val="1"/>
+      <w:numFmt w:val="bullet"/>
+      <w:lvlText w:val=""/>
+      <w:lvlJc w:val="left"/>
+      <w:pPr>
+        <w:tabs>
+          <w:tab w:val="num" w:pos="2160"/>
+        </w:tabs>
+        <w:ind w:left="2160" w:hanging="360"/>
+      </w:pPr>
+      <w:rPr>
+        <w:rFonts w:ascii="Wingdings" w:hAnsi="Wingdings" w:hint="default"/>
+        <w:sz w:val="20"/>
+      </w:rPr>
+    </w:lvl>
+    <w:lvl w:ilvl="3" w:tentative="1">
+      <w:start w:val="1"/>
+      <w:numFmt w:val="bullet"/>
+      <w:lvlText w:val=""/>
+      <w:lvlJc w:val="left"/>
+      <w:pPr>
+        <w:tabs>
+          <w:tab w:val="num" w:pos="2880"/>
+        </w:tabs>
+        <w:ind w:left="2880" w:hanging="360"/>
+      </w:pPr>
+      <w:rPr>
+        <w:rFonts w:ascii="Wingdings" w:hAnsi="Wingdings" w:hint="default"/>
+        <w:sz w:val="20"/>
+      </w:rPr>
+    </w:lvl>
+    <w:lvl w:ilvl="4" w:tentative="1">
+      <w:start w:val="1"/>
+      <w:numFmt w:val="bullet"/>
+      <w:lvlText w:val=""/>
+      <w:lvlJc w:val="left"/>
+      <w:pPr>
+        <w:tabs>
+          <w:tab w:val="num" w:pos="3600"/>
+        </w:tabs>
+        <w:ind w:left="3600" w:hanging="360"/>
+      </w:pPr>
+      <w:rPr>
+        <w:rFonts w:ascii="Wingdings" w:hAnsi="Wingdings" w:hint="default"/>
+        <w:sz w:val="20"/>
+      </w:rPr>
+    </w:lvl>
+    <w:lvl w:ilvl="5" w:tentative="1">
+      <w:start w:val="1"/>
+      <w:numFmt w:val="bullet"/>
+      <w:lvlText w:val=""/>
+      <w:lvlJc w:val="left"/>
+      <w:pPr>
+        <w:tabs>
+          <w:tab w:val="num" w:pos="4320"/>
+        </w:tabs>
+        <w:ind w:left="4320" w:hanging="360"/>
+      </w:pPr>
+      <w:rPr>
+        <w:rFonts w:ascii="Wingdings" w:hAnsi="Wingdings" w:hint="default"/>
+        <w:sz w:val="20"/>
+      </w:rPr>
+    </w:lvl>
+    <w:lvl w:ilvl="6" w:tentative="1">
+      <w:start w:val="1"/>
+      <w:numFmt w:val="bullet"/>
+      <w:lvlText w:val=""/>
+      <w:lvlJc w:val="left"/>
+      <w:pPr>
+        <w:tabs>
+          <w:tab w:val="num" w:pos="5040"/>
+        </w:tabs>
+        <w:ind w:left="5040" w:hanging="360"/>
+      </w:pPr>
+      <w:rPr>
+        <w:rFonts w:ascii="Wingdings" w:hAnsi="Wingdings" w:hint="default"/>
+        <w:sz w:val="20"/>
+      </w:rPr>
+    </w:lvl>
+    <w:lvl w:ilvl="7" w:tentative="1">
+      <w:start w:val="1"/>
+      <w:numFmt w:val="bullet"/>
+      <w:lvlText w:val=""/>
+      <w:lvlJc w:val="left"/>
+      <w:pPr>
+        <w:tabs>
+          <w:tab w:val="num" w:pos="5760"/>
+        </w:tabs>
+        <w:ind w:left="5760" w:hanging="360"/>
+      </w:pPr>
+      <w:rPr>
+        <w:rFonts w:ascii="Wingdings" w:hAnsi="Wingdings" w:hint="default"/>
+        <w:sz w:val="20"/>
+      </w:rPr>
+    </w:lvl>
+    <w:lvl w:ilvl="8" w:tentative="1">
+      <w:start w:val="1"/>
+      <w:numFmt w:val="bullet"/>
+      <w:lvlText w:val=""/>
+      <w:lvlJc w:val="left"/>
+      <w:pPr>
+        <w:tabs>
+          <w:tab w:val="num" w:pos="6480"/>
+        </w:tabs>
+        <w:ind w:left="6480" w:hanging="360"/>
+      </w:pPr>
+      <w:rPr>
+        <w:rFonts w:ascii="Wingdings" w:hAnsi="Wingdings" w:hint="default"/>
+        <w:sz w:val="20"/>
+      </w:rPr>
+    </w:lvl>
+  </w:abstractNum>
+  <w:abstractNum w:abstractNumId="2" w15:restartNumberingAfterBreak="0">
+    <w:nsid w:val="4BF960A2"/>
+    <w:multiLevelType w:val="hybridMultilevel"/>
+    <w:tmpl w:val="0964B600"/>
+    <w:lvl w:ilvl="0" w:tplc="04100001">
+      <w:start w:val="1"/>
+      <w:numFmt w:val="bullet"/>
+      <w:lvlText w:val=""/>
+      <w:lvlJc w:val="left"/>
+      <w:pPr>
+        <w:ind w:left="768" w:hanging="360"/>
+      </w:pPr>
+      <w:rPr>
+        <w:rFonts w:ascii="Symbol" w:hAnsi="Symbol" w:hint="default"/>
+      </w:rPr>
+    </w:lvl>
+    <w:lvl w:ilvl="1" w:tplc="04100003" w:tentative="1">
+      <w:start w:val="1"/>
+      <w:numFmt w:val="bullet"/>
+      <w:lvlText w:val="o"/>
+      <w:lvlJc w:val="left"/>
+      <w:pPr>
+        <w:ind w:left="1488" w:hanging="360"/>
+      </w:pPr>
+      <w:rPr>
+        <w:rFonts w:ascii="Courier New" w:hAnsi="Courier New" w:cs="Courier New" w:hint="default"/>
+      </w:rPr>
+    </w:lvl>
+    <w:lvl w:ilvl="2" w:tplc="04100005" w:tentative="1">
+      <w:start w:val="1"/>
+      <w:numFmt w:val="bullet"/>
+      <w:lvlText w:val=""/>
+      <w:lvlJc w:val="left"/>
+      <w:pPr>
+        <w:ind w:left="2208" w:hanging="360"/>
+      </w:pPr>
+      <w:rPr>
+        <w:rFonts w:ascii="Wingdings" w:hAnsi="Wingdings" w:hint="default"/>
+      </w:rPr>
+    </w:lvl>
+    <w:lvl w:ilvl="3" w:tplc="04100001" w:tentative="1">
+      <w:start w:val="1"/>
+      <w:numFmt w:val="bullet"/>
+      <w:lvlText w:val=""/>
+      <w:lvlJc w:val="left"/>
+      <w:pPr>
+        <w:ind w:left="2928" w:hanging="360"/>
+      </w:pPr>
+      <w:rPr>
+        <w:rFonts w:ascii="Symbol" w:hAnsi="Symbol" w:hint="default"/>
+      </w:rPr>
+    </w:lvl>
+    <w:lvl w:ilvl="4" w:tplc="04100003" w:tentative="1">
+      <w:start w:val="1"/>
+      <w:numFmt w:val="bullet"/>
+      <w:lvlText w:val="o"/>
+      <w:lvlJc w:val="left"/>
+      <w:pPr>
+        <w:ind w:left="3648" w:hanging="360"/>
+      </w:pPr>
+      <w:rPr>
+        <w:rFonts w:ascii="Courier New" w:hAnsi="Courier New" w:cs="Courier New" w:hint="default"/>
+      </w:rPr>
+    </w:lvl>
+    <w:lvl w:ilvl="5" w:tplc="04100005" w:tentative="1">
+      <w:start w:val="1"/>
+      <w:numFmt w:val="bullet"/>
+      <w:lvlText w:val=""/>
+      <w:lvlJc w:val="left"/>
+      <w:pPr>
+        <w:ind w:left="4368" w:hanging="360"/>
+      </w:pPr>
+      <w:rPr>
+        <w:rFonts w:ascii="Wingdings" w:hAnsi="Wingdings" w:hint="default"/>
+      </w:rPr>
+    </w:lvl>
+    <w:lvl w:ilvl="6" w:tplc="04100001" w:tentative="1">
+      <w:start w:val="1"/>
+      <w:numFmt w:val="bullet"/>
+      <w:lvlText w:val=""/>
+      <w:lvlJc w:val="left"/>
+      <w:pPr>
+        <w:ind w:left="5088" w:hanging="360"/>
+      </w:pPr>
+      <w:rPr>
+        <w:rFonts w:ascii="Symbol" w:hAnsi="Symbol" w:hint="default"/>
+      </w:rPr>
+    </w:lvl>
+    <w:lvl w:ilvl="7" w:tplc="04100003" w:tentative="1">
+      <w:start w:val="1"/>
+      <w:numFmt w:val="bullet"/>
+      <w:lvlText w:val="o"/>
+      <w:lvlJc w:val="left"/>
+      <w:pPr>
+        <w:ind w:left="5808" w:hanging="360"/>
+      </w:pPr>
+      <w:rPr>
+        <w:rFonts w:ascii="Courier New" w:hAnsi="Courier New" w:cs="Courier New" w:hint="default"/>
+      </w:rPr>
+    </w:lvl>
+    <w:lvl w:ilvl="8" w:tplc="04100005" w:tentative="1">
+      <w:start w:val="1"/>
+      <w:numFmt w:val="bullet"/>
+      <w:lvlText w:val=""/>
+      <w:lvlJc w:val="left"/>
+      <w:pPr>
+        <w:ind w:left="6528" w:hanging="360"/>
+      </w:pPr>
+      <w:rPr>
+        <w:rFonts w:ascii="Wingdings" w:hAnsi="Wingdings" w:hint="default"/>
+      </w:rPr>
+    </w:lvl>
+  </w:abstractNum>
+  <w:abstractNum w:abstractNumId="3" w15:restartNumberingAfterBreak="0">
     <w:nsid w:val="4CA807B8"/>
     <w:multiLevelType w:val="hybridMultilevel"/>
     <w:tmpl w:val="EE503412"/>
@@ -838,6 +1481,304 @@
       </w:pPr>
       <w:rPr>
         <w:rFonts w:ascii="Wingdings" w:hAnsi="Wingdings" w:hint="default"/>
+      </w:rPr>
+    </w:lvl>
+  </w:abstractNum>
+  <w:abstractNum w:abstractNumId="4" w15:restartNumberingAfterBreak="0">
+    <w:nsid w:val="55DE61ED"/>
+    <w:multiLevelType w:val="multilevel"/>
+    <w:tmpl w:val="1004A52E"/>
+    <w:lvl w:ilvl="0">
+      <w:start w:val="1"/>
+      <w:numFmt w:val="bullet"/>
+      <w:lvlText w:val=""/>
+      <w:lvlJc w:val="left"/>
+      <w:pPr>
+        <w:tabs>
+          <w:tab w:val="num" w:pos="720"/>
+        </w:tabs>
+        <w:ind w:left="720" w:hanging="360"/>
+      </w:pPr>
+      <w:rPr>
+        <w:rFonts w:ascii="Symbol" w:hAnsi="Symbol" w:hint="default"/>
+        <w:sz w:val="20"/>
+      </w:rPr>
+    </w:lvl>
+    <w:lvl w:ilvl="1" w:tentative="1">
+      <w:start w:val="1"/>
+      <w:numFmt w:val="bullet"/>
+      <w:lvlText w:val="o"/>
+      <w:lvlJc w:val="left"/>
+      <w:pPr>
+        <w:tabs>
+          <w:tab w:val="num" w:pos="1440"/>
+        </w:tabs>
+        <w:ind w:left="1440" w:hanging="360"/>
+      </w:pPr>
+      <w:rPr>
+        <w:rFonts w:ascii="Courier New" w:hAnsi="Courier New" w:hint="default"/>
+        <w:sz w:val="20"/>
+      </w:rPr>
+    </w:lvl>
+    <w:lvl w:ilvl="2" w:tentative="1">
+      <w:start w:val="1"/>
+      <w:numFmt w:val="bullet"/>
+      <w:lvlText w:val=""/>
+      <w:lvlJc w:val="left"/>
+      <w:pPr>
+        <w:tabs>
+          <w:tab w:val="num" w:pos="2160"/>
+        </w:tabs>
+        <w:ind w:left="2160" w:hanging="360"/>
+      </w:pPr>
+      <w:rPr>
+        <w:rFonts w:ascii="Wingdings" w:hAnsi="Wingdings" w:hint="default"/>
+        <w:sz w:val="20"/>
+      </w:rPr>
+    </w:lvl>
+    <w:lvl w:ilvl="3" w:tentative="1">
+      <w:start w:val="1"/>
+      <w:numFmt w:val="bullet"/>
+      <w:lvlText w:val=""/>
+      <w:lvlJc w:val="left"/>
+      <w:pPr>
+        <w:tabs>
+          <w:tab w:val="num" w:pos="2880"/>
+        </w:tabs>
+        <w:ind w:left="2880" w:hanging="360"/>
+      </w:pPr>
+      <w:rPr>
+        <w:rFonts w:ascii="Wingdings" w:hAnsi="Wingdings" w:hint="default"/>
+        <w:sz w:val="20"/>
+      </w:rPr>
+    </w:lvl>
+    <w:lvl w:ilvl="4" w:tentative="1">
+      <w:start w:val="1"/>
+      <w:numFmt w:val="bullet"/>
+      <w:lvlText w:val=""/>
+      <w:lvlJc w:val="left"/>
+      <w:pPr>
+        <w:tabs>
+          <w:tab w:val="num" w:pos="3600"/>
+        </w:tabs>
+        <w:ind w:left="3600" w:hanging="360"/>
+      </w:pPr>
+      <w:rPr>
+        <w:rFonts w:ascii="Wingdings" w:hAnsi="Wingdings" w:hint="default"/>
+        <w:sz w:val="20"/>
+      </w:rPr>
+    </w:lvl>
+    <w:lvl w:ilvl="5" w:tentative="1">
+      <w:start w:val="1"/>
+      <w:numFmt w:val="bullet"/>
+      <w:lvlText w:val=""/>
+      <w:lvlJc w:val="left"/>
+      <w:pPr>
+        <w:tabs>
+          <w:tab w:val="num" w:pos="4320"/>
+        </w:tabs>
+        <w:ind w:left="4320" w:hanging="360"/>
+      </w:pPr>
+      <w:rPr>
+        <w:rFonts w:ascii="Wingdings" w:hAnsi="Wingdings" w:hint="default"/>
+        <w:sz w:val="20"/>
+      </w:rPr>
+    </w:lvl>
+    <w:lvl w:ilvl="6" w:tentative="1">
+      <w:start w:val="1"/>
+      <w:numFmt w:val="bullet"/>
+      <w:lvlText w:val=""/>
+      <w:lvlJc w:val="left"/>
+      <w:pPr>
+        <w:tabs>
+          <w:tab w:val="num" w:pos="5040"/>
+        </w:tabs>
+        <w:ind w:left="5040" w:hanging="360"/>
+      </w:pPr>
+      <w:rPr>
+        <w:rFonts w:ascii="Wingdings" w:hAnsi="Wingdings" w:hint="default"/>
+        <w:sz w:val="20"/>
+      </w:rPr>
+    </w:lvl>
+    <w:lvl w:ilvl="7" w:tentative="1">
+      <w:start w:val="1"/>
+      <w:numFmt w:val="bullet"/>
+      <w:lvlText w:val=""/>
+      <w:lvlJc w:val="left"/>
+      <w:pPr>
+        <w:tabs>
+          <w:tab w:val="num" w:pos="5760"/>
+        </w:tabs>
+        <w:ind w:left="5760" w:hanging="360"/>
+      </w:pPr>
+      <w:rPr>
+        <w:rFonts w:ascii="Wingdings" w:hAnsi="Wingdings" w:hint="default"/>
+        <w:sz w:val="20"/>
+      </w:rPr>
+    </w:lvl>
+    <w:lvl w:ilvl="8" w:tentative="1">
+      <w:start w:val="1"/>
+      <w:numFmt w:val="bullet"/>
+      <w:lvlText w:val=""/>
+      <w:lvlJc w:val="left"/>
+      <w:pPr>
+        <w:tabs>
+          <w:tab w:val="num" w:pos="6480"/>
+        </w:tabs>
+        <w:ind w:left="6480" w:hanging="360"/>
+      </w:pPr>
+      <w:rPr>
+        <w:rFonts w:ascii="Wingdings" w:hAnsi="Wingdings" w:hint="default"/>
+        <w:sz w:val="20"/>
+      </w:rPr>
+    </w:lvl>
+  </w:abstractNum>
+  <w:abstractNum w:abstractNumId="5" w15:restartNumberingAfterBreak="0">
+    <w:nsid w:val="7B694A7D"/>
+    <w:multiLevelType w:val="multilevel"/>
+    <w:tmpl w:val="DDAA72E4"/>
+    <w:lvl w:ilvl="0">
+      <w:start w:val="1"/>
+      <w:numFmt w:val="bullet"/>
+      <w:lvlText w:val=""/>
+      <w:lvlJc w:val="left"/>
+      <w:pPr>
+        <w:tabs>
+          <w:tab w:val="num" w:pos="720"/>
+        </w:tabs>
+        <w:ind w:left="720" w:hanging="360"/>
+      </w:pPr>
+      <w:rPr>
+        <w:rFonts w:ascii="Symbol" w:hAnsi="Symbol" w:hint="default"/>
+        <w:sz w:val="20"/>
+      </w:rPr>
+    </w:lvl>
+    <w:lvl w:ilvl="1" w:tentative="1">
+      <w:start w:val="1"/>
+      <w:numFmt w:val="bullet"/>
+      <w:lvlText w:val="o"/>
+      <w:lvlJc w:val="left"/>
+      <w:pPr>
+        <w:tabs>
+          <w:tab w:val="num" w:pos="1440"/>
+        </w:tabs>
+        <w:ind w:left="1440" w:hanging="360"/>
+      </w:pPr>
+      <w:rPr>
+        <w:rFonts w:ascii="Courier New" w:hAnsi="Courier New" w:hint="default"/>
+        <w:sz w:val="20"/>
+      </w:rPr>
+    </w:lvl>
+    <w:lvl w:ilvl="2" w:tentative="1">
+      <w:start w:val="1"/>
+      <w:numFmt w:val="bullet"/>
+      <w:lvlText w:val=""/>
+      <w:lvlJc w:val="left"/>
+      <w:pPr>
+        <w:tabs>
+          <w:tab w:val="num" w:pos="2160"/>
+        </w:tabs>
+        <w:ind w:left="2160" w:hanging="360"/>
+      </w:pPr>
+      <w:rPr>
+        <w:rFonts w:ascii="Wingdings" w:hAnsi="Wingdings" w:hint="default"/>
+        <w:sz w:val="20"/>
+      </w:rPr>
+    </w:lvl>
+    <w:lvl w:ilvl="3" w:tentative="1">
+      <w:start w:val="1"/>
+      <w:numFmt w:val="bullet"/>
+      <w:lvlText w:val=""/>
+      <w:lvlJc w:val="left"/>
+      <w:pPr>
+        <w:tabs>
+          <w:tab w:val="num" w:pos="2880"/>
+        </w:tabs>
+        <w:ind w:left="2880" w:hanging="360"/>
+      </w:pPr>
+      <w:rPr>
+        <w:rFonts w:ascii="Wingdings" w:hAnsi="Wingdings" w:hint="default"/>
+        <w:sz w:val="20"/>
+      </w:rPr>
+    </w:lvl>
+    <w:lvl w:ilvl="4" w:tentative="1">
+      <w:start w:val="1"/>
+      <w:numFmt w:val="bullet"/>
+      <w:lvlText w:val=""/>
+      <w:lvlJc w:val="left"/>
+      <w:pPr>
+        <w:tabs>
+          <w:tab w:val="num" w:pos="3600"/>
+        </w:tabs>
+        <w:ind w:left="3600" w:hanging="360"/>
+      </w:pPr>
+      <w:rPr>
+        <w:rFonts w:ascii="Wingdings" w:hAnsi="Wingdings" w:hint="default"/>
+        <w:sz w:val="20"/>
+      </w:rPr>
+    </w:lvl>
+    <w:lvl w:ilvl="5" w:tentative="1">
+      <w:start w:val="1"/>
+      <w:numFmt w:val="bullet"/>
+      <w:lvlText w:val=""/>
+      <w:lvlJc w:val="left"/>
+      <w:pPr>
+        <w:tabs>
+          <w:tab w:val="num" w:pos="4320"/>
+        </w:tabs>
+        <w:ind w:left="4320" w:hanging="360"/>
+      </w:pPr>
+      <w:rPr>
+        <w:rFonts w:ascii="Wingdings" w:hAnsi="Wingdings" w:hint="default"/>
+        <w:sz w:val="20"/>
+      </w:rPr>
+    </w:lvl>
+    <w:lvl w:ilvl="6" w:tentative="1">
+      <w:start w:val="1"/>
+      <w:numFmt w:val="bullet"/>
+      <w:lvlText w:val=""/>
+      <w:lvlJc w:val="left"/>
+      <w:pPr>
+        <w:tabs>
+          <w:tab w:val="num" w:pos="5040"/>
+        </w:tabs>
+        <w:ind w:left="5040" w:hanging="360"/>
+      </w:pPr>
+      <w:rPr>
+        <w:rFonts w:ascii="Wingdings" w:hAnsi="Wingdings" w:hint="default"/>
+        <w:sz w:val="20"/>
+      </w:rPr>
+    </w:lvl>
+    <w:lvl w:ilvl="7" w:tentative="1">
+      <w:start w:val="1"/>
+      <w:numFmt w:val="bullet"/>
+      <w:lvlText w:val=""/>
+      <w:lvlJc w:val="left"/>
+      <w:pPr>
+        <w:tabs>
+          <w:tab w:val="num" w:pos="5760"/>
+        </w:tabs>
+        <w:ind w:left="5760" w:hanging="360"/>
+      </w:pPr>
+      <w:rPr>
+        <w:rFonts w:ascii="Wingdings" w:hAnsi="Wingdings" w:hint="default"/>
+        <w:sz w:val="20"/>
+      </w:rPr>
+    </w:lvl>
+    <w:lvl w:ilvl="8" w:tentative="1">
+      <w:start w:val="1"/>
+      <w:numFmt w:val="bullet"/>
+      <w:lvlText w:val=""/>
+      <w:lvlJc w:val="left"/>
+      <w:pPr>
+        <w:tabs>
+          <w:tab w:val="num" w:pos="6480"/>
+        </w:tabs>
+        <w:ind w:left="6480" w:hanging="360"/>
+      </w:pPr>
+      <w:rPr>
+        <w:rFonts w:ascii="Wingdings" w:hAnsi="Wingdings" w:hint="default"/>
+        <w:sz w:val="20"/>
       </w:rPr>
     </w:lvl>
   </w:abstractNum>
@@ -845,7 +1786,19 @@
     <w:abstractNumId w:val="0"/>
   </w:num>
   <w:num w:numId="2" w16cid:durableId="1067415810">
+    <w:abstractNumId w:val="3"/>
+  </w:num>
+  <w:num w:numId="3" w16cid:durableId="990910054">
+    <w:abstractNumId w:val="4"/>
+  </w:num>
+  <w:num w:numId="4" w16cid:durableId="352073685">
+    <w:abstractNumId w:val="5"/>
+  </w:num>
+  <w:num w:numId="5" w16cid:durableId="1376586748">
     <w:abstractNumId w:val="1"/>
+  </w:num>
+  <w:num w:numId="6" w16cid:durableId="868760768">
+    <w:abstractNumId w:val="2"/>
   </w:num>
 </w:numbering>
 </file>
@@ -1453,7 +2406,6 @@
   <w:style w:type="character" w:default="1" w:styleId="Carpredefinitoparagrafo">
     <w:name w:val="Default Paragraph Font"/>
     <w:uiPriority w:val="1"/>
-    <w:semiHidden/>
     <w:unhideWhenUsed/>
   </w:style>
   <w:style w:type="table" w:default="1" w:styleId="Tabellanormale">

</xml_diff>

<commit_message>
DependencyDiagram ed introduzione secondo capirolo
</commit_message>
<xml_diff>
--- a/WordRicevimenti/StakeholderDiagram.docx
+++ b/WordRicevimenti/StakeholderDiagram.docx
@@ -346,7 +346,15 @@
         <w:t xml:space="preserve">: </w:t>
       </w:r>
       <w:r>
-        <w:t>rappresenta un unico marchio e si occupa della vendita diretta dei suoi prodotti. Utilizza i dati di tracciabilità per rafforzare la comunicazione sull’autenticità, la qualità e l’etica produttiva del brand.</w:t>
+        <w:t xml:space="preserve">rappresenta un unico marchio e si occupa della vendita diretta dei suoi prodotti. Utilizza i dati di tracciabilità per rafforzare la comunicazione sull’autenticità, la qualità e l’etica produttiva del </w:t>
+      </w:r>
+      <w:proofErr w:type="gramStart"/>
+      <w:r>
+        <w:t>brand</w:t>
+      </w:r>
+      <w:proofErr w:type="gramEnd"/>
+      <w:r>
+        <w:t>.</w:t>
       </w:r>
     </w:p>
     <w:p>
@@ -439,49 +447,90 @@
         </w:rPr>
         <w:t>Azienda produttrice: Trasparenza, Tracciabilità e Produrre</w:t>
       </w:r>
-      <w:r>
-        <w:rPr>
-          <w:i/>
-          <w:iCs/>
-        </w:rPr>
-        <w:t xml:space="preserve">   (Valorizzare brand?)</w:t>
-      </w:r>
-    </w:p>
-    <w:p>
-      <w:pPr>
-        <w:rPr>
-          <w:i/>
-          <w:iCs/>
-        </w:rPr>
-      </w:pPr>
-      <w:r>
-        <w:rPr>
-          <w:i/>
-          <w:iCs/>
-        </w:rPr>
-        <w:t>Venditore esclusivo: Vendere (massimizzare vendite e unicità prodotto)</w:t>
-      </w:r>
-      <w:r>
-        <w:rPr>
-          <w:i/>
-          <w:iCs/>
-        </w:rPr>
-        <w:t xml:space="preserve">  (Valorizzare brand?)</w:t>
-      </w:r>
-    </w:p>
-    <w:p>
-      <w:pPr>
-        <w:rPr>
-          <w:i/>
-          <w:iCs/>
-        </w:rPr>
-      </w:pPr>
-      <w:r>
-        <w:rPr>
-          <w:i/>
-          <w:iCs/>
-        </w:rPr>
-        <w:t>Rivenditore orologi nuovi: Rivendere nuovo (avere più prodotti di diversi brand e massimizzare vendite) e Trasparenza</w:t>
+      <w:proofErr w:type="gramStart"/>
+      <w:r>
+        <w:rPr>
+          <w:i/>
+          <w:iCs/>
+        </w:rPr>
+        <w:t xml:space="preserve">   (</w:t>
+      </w:r>
+      <w:proofErr w:type="gramEnd"/>
+      <w:r>
+        <w:rPr>
+          <w:i/>
+          <w:iCs/>
+        </w:rPr>
+        <w:t>Valorizzare brand?)</w:t>
+      </w:r>
+    </w:p>
+    <w:p>
+      <w:pPr>
+        <w:rPr>
+          <w:i/>
+          <w:iCs/>
+        </w:rPr>
+      </w:pPr>
+      <w:r>
+        <w:rPr>
+          <w:i/>
+          <w:iCs/>
+        </w:rPr>
+        <w:t xml:space="preserve">Venditore esclusivo: Vendere (massimizzare vendite e unicità </w:t>
+      </w:r>
+      <w:proofErr w:type="gramStart"/>
+      <w:r>
+        <w:rPr>
+          <w:i/>
+          <w:iCs/>
+        </w:rPr>
+        <w:t>prodotto)</w:t>
+      </w:r>
+      <w:r>
+        <w:rPr>
+          <w:i/>
+          <w:iCs/>
+        </w:rPr>
+        <w:t xml:space="preserve">  (</w:t>
+      </w:r>
+      <w:proofErr w:type="gramEnd"/>
+      <w:r>
+        <w:rPr>
+          <w:i/>
+          <w:iCs/>
+        </w:rPr>
+        <w:t>Valorizzare brand?)</w:t>
+      </w:r>
+    </w:p>
+    <w:p>
+      <w:pPr>
+        <w:rPr>
+          <w:i/>
+          <w:iCs/>
+        </w:rPr>
+      </w:pPr>
+      <w:r>
+        <w:rPr>
+          <w:i/>
+          <w:iCs/>
+        </w:rPr>
+        <w:t xml:space="preserve">Rivenditore orologi nuovi: Rivendere nuovo (avere più prodotti di diversi </w:t>
+      </w:r>
+      <w:proofErr w:type="gramStart"/>
+      <w:r>
+        <w:rPr>
+          <w:i/>
+          <w:iCs/>
+        </w:rPr>
+        <w:t>brand</w:t>
+      </w:r>
+      <w:proofErr w:type="gramEnd"/>
+      <w:r>
+        <w:rPr>
+          <w:i/>
+          <w:iCs/>
+        </w:rPr>
+        <w:t xml:space="preserve"> e massimizzare vendite) e Trasparenza</w:t>
       </w:r>
     </w:p>
     <w:p>
@@ -699,7 +748,22 @@
     </w:p>
     <w:p>
       <w:r>
-        <w:t>Nonostante l’elevato livello tecnologico e artigianale del settore, persistono problematiche rilevanti lungo l’intera catena del valore, dalla produzione dei componenti al mercato secondario del pre</w:t>
+        <w:t>Nonostante l’elevato livello tecnologico e artigianale del settore, persistono</w:t>
+      </w:r>
+      <w:r>
+        <w:t xml:space="preserve"> importanti</w:t>
+      </w:r>
+      <w:r>
+        <w:t xml:space="preserve"> problematiche lungo l’intera catena d</w:t>
+      </w:r>
+      <w:r>
+        <w:t xml:space="preserve">i </w:t>
+      </w:r>
+      <w:r>
+        <w:t>approvvigionamento</w:t>
+      </w:r>
+      <w:r>
+        <w:t>, dalla produzione dei componenti al mercato secondario del pre</w:t>
       </w:r>
       <w:r>
         <w:t>cedente possessore</w:t>
@@ -762,7 +826,19 @@
         </w:rPr>
       </w:pPr>
       <w:r>
-        <w:t>La filiera dell’orologeria di lusso coinvolge numerosi attori — produttori di componenti, operatori logistici, rivenditori autorizzati, laboratori di manutenzione e consumatori finali — generando un sistema altamente complesso e articolato. Questa eterogeneità rende difficile garantire un coordinamento efficace lungo tutte le fasi del ciclo di vita di un orologio. Ne derivano criticità rilevanti nella verifica dell’autenticità, nella certificazione dei passaggi di proprietà e nel monitoraggio degli interventi di manutenzione, elementi fondamentali per assicurare trasparenza e fiducia nel settore.</w:t>
+        <w:t xml:space="preserve">La filiera dell’orologeria di lusso coinvolge numerosi attori </w:t>
+      </w:r>
+      <w:r>
+        <w:t>(</w:t>
+      </w:r>
+      <w:r>
+        <w:t>produttori di componenti, operatori logistici, rivenditori autorizzati, laboratori di manutenzione e consumatori finali</w:t>
+      </w:r>
+      <w:r>
+        <w:t xml:space="preserve">) </w:t>
+      </w:r>
+      <w:r>
+        <w:t>generando un sistema altamente complesso e articolato. Questa eterogeneità rende difficile garantire un coordinamento efficace lungo tutte le fasi del ciclo di vita di un orologio. Ne derivano criticità rilevanti nella verifica dell’autenticità, nella certificazione dei passaggi di proprietà e nel monitoraggio degli interventi di manutenzione, elementi fondamentali per assicurare trasparenza e fiducia nel settore.</w:t>
       </w:r>
     </w:p>
     <w:p>
@@ -797,7 +873,15 @@
         <w:t>d</w:t>
       </w:r>
       <w:r>
-        <w:t xml:space="preserve"> occhio nudo, generano ingenti perdite economiche per le aziende e indeboliscono la fiducia dei consumatori. Anche il mercato parallelo (grey market), che opera al di fuori dei canali autorizzati, contribuisce a</w:t>
+        <w:t xml:space="preserve"> occhio nudo, generano ingenti perdite economiche per le aziende e indeboliscono la fiducia dei consumatori. Anche il mercato parallelo (</w:t>
+      </w:r>
+      <w:proofErr w:type="spellStart"/>
+      <w:r>
+        <w:t>grey</w:t>
+      </w:r>
+      <w:proofErr w:type="spellEnd"/>
+      <w:r>
+        <w:t xml:space="preserve"> market), che opera al di fuori dei canali autorizzati, contribuisce a</w:t>
       </w:r>
       <w:r>
         <w:t>d</w:t>
@@ -864,124 +948,388 @@
           <w:b/>
           <w:bCs/>
         </w:rPr>
-        <w:t>Esigenze di autenticazione</w:t>
+        <w:t>Esigenze di autenticazione e trasparenza:</w:t>
       </w:r>
       <w:r>
         <w:rPr>
           <w:b/>
           <w:bCs/>
         </w:rPr>
-        <w:t xml:space="preserve"> e trasparenza</w:t>
-      </w:r>
-      <w:r>
+        <w:br/>
+      </w:r>
+      <w:r>
+        <w:t>I clienti degli orologi di lusso non acquistano semplicemente un segnatempo, ma un simbolo di prestigio</w:t>
+      </w:r>
+      <w:r>
+        <w:t xml:space="preserve"> ed </w:t>
+      </w:r>
+      <w:r>
+        <w:t xml:space="preserve">investimento. Di conseguenza, la richiesta di strumenti affidabili per verificare l’origine e l’autenticità dell’orologio è in costante aumento. </w:t>
+      </w:r>
+      <w:r>
+        <w:t>I clienti cercano garanzie contro la contraffazione e vogliono poter verificare in autonomia l’autenticità dell’orologio acquistato, specialmente nel mercato secondario.</w:t>
+      </w:r>
+    </w:p>
+    <w:p>
+      <w:pPr>
         <w:rPr>
           <w:b/>
           <w:bCs/>
         </w:rPr>
-        <w:t>:</w:t>
-      </w:r>
-      <w:r>
+      </w:pPr>
+    </w:p>
+    <w:p>
+      <w:pPr>
         <w:rPr>
           <w:b/>
           <w:bCs/>
         </w:rPr>
-        <w:br/>
-      </w:r>
-      <w:r>
-        <w:t>I clienti degli orologi di lusso non acquistano semplicemente un segnatempo, ma un simbolo di prestigio</w:t>
-      </w:r>
-      <w:r>
-        <w:t xml:space="preserve"> ed </w:t>
-      </w:r>
-      <w:r>
-        <w:t xml:space="preserve">investimento. Di conseguenza, la richiesta di strumenti affidabili per verificare l’origine e l’autenticità dell’orologio è in costante aumento. </w:t>
-      </w:r>
-      <w:r>
-        <w:t>I clienti cercano garanzie contro la contraffazione e vogliono poter verificare in autonomia l’autenticità dell’orologio acquistato, specialmente nel mercato secondario.</w:t>
-      </w:r>
-    </w:p>
-    <w:p>
-      <w:pPr>
+      </w:pPr>
+      <w:r>
         <w:rPr>
           <w:b/>
           <w:bCs/>
         </w:rPr>
-      </w:pPr>
-    </w:p>
-    <w:p>
-      <w:pPr>
+        <w:t>2.1.</w:t>
+      </w:r>
+      <w:r>
         <w:rPr>
           <w:b/>
           <w:bCs/>
         </w:rPr>
-      </w:pPr>
+        <w:t>2</w:t>
+      </w:r>
       <w:r>
         <w:rPr>
           <w:b/>
           <w:bCs/>
         </w:rPr>
-        <w:lastRenderedPageBreak/>
-        <w:t>2.1.</w:t>
+        <w:t>. Andamento del mercato e necessità di innovazione</w:t>
+      </w:r>
+    </w:p>
+    <w:p>
+      <w:r>
+        <w:t xml:space="preserve">Negli ultimi anni il mercato degli orologi di lusso ha registrato una crescita costante, trainata da investitori, collezionisti e dalla forte espansione del mercato secondario. Si stima che il valore globale del mercato </w:t>
+      </w:r>
+      <w:proofErr w:type="spellStart"/>
+      <w:r>
+        <w:t>pre-owned</w:t>
+      </w:r>
+      <w:proofErr w:type="spellEnd"/>
+      <w:r>
+        <w:t xml:space="preserve"> (mercato dell’usato)</w:t>
+      </w:r>
+      <w:r>
+        <w:t xml:space="preserve"> stia crescendo più rapidamente di quello del nuovo, alimentando l’esigenza di sistemi affidabili di certificazione dell’autenticità.</w:t>
+      </w:r>
+      <w:r>
+        <w:t xml:space="preserve"> </w:t>
+      </w:r>
+    </w:p>
+    <w:p>
+      <w:r>
+        <w:t>Parallelamente, studi di settore indicano come una quota significativa dei consumatori di beni di lusso</w:t>
+      </w:r>
+      <w:r>
+        <w:t xml:space="preserve">, </w:t>
+      </w:r>
+      <w:r>
+        <w:t>stimata tra il 70% e l’80%</w:t>
+      </w:r>
+      <w:r>
+        <w:t xml:space="preserve">, </w:t>
+      </w:r>
+      <w:r>
+        <w:t>sia disposta a pagare un prezzo maggiore per prodotti che garantiscano tracciabilità verificabile, autenticità certificata digitalmente e trasparenza lungo tutta la filiera. Tale scenario riflette un cambiamento culturale profondo: il valore percepito non risiede più soltanto nel prodotto fisico, ma anche nelle informazioni che ne accompagnano il ciclo di vita.</w:t>
+      </w:r>
+    </w:p>
+    <w:p>
+      <w:r>
+        <w:t xml:space="preserve">Queste dinamiche stanno spingendo il settore verso soluzioni digitali avanzate, come blockchain e sistemi di identificazione univoca, già adottate da marchi come Hublot, Breitling e da consorzi internazionali orientati alla certificazione dei prodotti di lusso. L’innovazione tecnologica, in questo contesto, rappresenta una leva strategica fondamentale. L’integrazione di tecnologie come RFID, NFC, QR-code evoluti o PUF, unite a registri blockchain </w:t>
+      </w:r>
+      <w:proofErr w:type="spellStart"/>
+      <w:r>
+        <w:t>permissioned</w:t>
+      </w:r>
+      <w:proofErr w:type="spellEnd"/>
+      <w:r>
+        <w:t>, consente infatti di introdurre un modello di autenticazione e tracciabilità altamente affidabile, capace di superare i limiti delle certificazioni tradizionali e di garantire immutabilità, sicurezza dei dati e una protezione significativamente maggiore contro la contraffazione.</w:t>
+      </w:r>
+    </w:p>
+    <w:p>
+      <w:r>
+        <w:t>Oltre agli aspetti legati alla protezione del prodotto, le tecnologie digitali abilitano una nuova forma di interazione tra maison e cliente finale. La possibilità di accedere a un “passaporto digitale” dell’orologio</w:t>
+      </w:r>
+      <w:r>
+        <w:t xml:space="preserve">, </w:t>
+      </w:r>
+      <w:r>
+        <w:t>contenente informazioni certificate sul ciclo di vita, sugli interventi di manutenzione e sui passaggi di proprietà</w:t>
+      </w:r>
+      <w:r>
+        <w:t>,</w:t>
+      </w:r>
+      <w:r>
+        <w:t xml:space="preserve"> risponde alla crescente domanda di esperienze personalizzate e di trasparenza totale. Questo strumento non solo accresce il valore percepito dell’orologio, ma contribuisce anche a rendere più sicuro e credibile il mercato dell’usato, favorendo nuove opportunità di scambio e investimento.</w:t>
+      </w:r>
+    </w:p>
+    <w:p>
+      <w:r>
+        <w:t>Infine, l’adozione di piattaforme digitali integrate consente una gestione proattiva della supply chain. La filiera orologiera non è semplicemente una sequenza di processi produttivi, ma rappresenta la storia completa dell’orologio lungo tutta la sua esistenza. Digitalizzare e connettere ogni fase permette di monitorare i flussi in tempo reale, ottimizzare le operazioni, garantire standard qualitativi elevati e valorizzare ulteriormente il prodotto. In questo modo si rafforza il legame tra l’orologio, la maison e il proprietario, contribuendo a consolidarne identità, prestigio e valore nel lungo periodo.</w:t>
+      </w:r>
+    </w:p>
+    <w:p/>
+    <w:p/>
+    <w:p/>
+    <w:p>
+      <w:r>
+        <w:t xml:space="preserve">Nella </w:t>
       </w:r>
       <w:r>
         <w:rPr>
           <w:b/>
           <w:bCs/>
         </w:rPr>
-        <w:t>2</w:t>
+        <w:t>Figura 2.3</w:t>
+      </w:r>
+      <w:r>
+        <w:t xml:space="preserve"> sono rappresentate sia le relazioni tra i diversi soft-goal, sia il collegamento di ciascun soft-goal al proprio stakeholder.</w:t>
+      </w:r>
+      <w:r>
+        <w:br/>
+        <w:t xml:space="preserve">Le </w:t>
       </w:r>
       <w:r>
         <w:rPr>
           <w:b/>
           <w:bCs/>
         </w:rPr>
-        <w:t>. Andamento del mercato e necessità di innovazione</w:t>
-      </w:r>
-    </w:p>
-    <w:p>
-      <w:r>
-        <w:t>Negli ultimi anni il mercato degli orologi di lusso ha registrato una crescita costante, trainata da investitori, collezionisti e dalla forte espansione del mercato secondario. Si stima che il valore globale del mercato pre-owned</w:t>
-      </w:r>
-      <w:r>
-        <w:t xml:space="preserve"> (mercato dell’usato)</w:t>
-      </w:r>
-      <w:r>
-        <w:t xml:space="preserve"> stia crescendo più rapidamente di quello del nuovo, alimentando l’esigenza di sistemi affidabili di certificazione dell’autenticità.</w:t>
-      </w:r>
+        <w:t>linee tratteggiate</w:t>
+      </w:r>
+      <w:r>
+        <w:t xml:space="preserve"> evidenziano le dipendenze tra i soft-goal, indicando in che modo essi si influenzano reciprocamente:</w:t>
+      </w:r>
+    </w:p>
+    <w:p>
+      <w:pPr>
+        <w:numPr>
+          <w:ilvl w:val="0"/>
+          <w:numId w:val="8"/>
+        </w:numPr>
+      </w:pPr>
+      <w:r>
+        <w:t xml:space="preserve">Una </w:t>
+      </w:r>
+      <w:r>
+        <w:rPr>
+          <w:b/>
+          <w:bCs/>
+        </w:rPr>
+        <w:t>freccia con il simbolo “–”</w:t>
+      </w:r>
+      <w:r>
+        <w:t xml:space="preserve"> indica una relazione di </w:t>
+      </w:r>
+      <w:r>
+        <w:rPr>
+          <w:i/>
+          <w:iCs/>
+        </w:rPr>
+        <w:t>ostacolo</w:t>
+      </w:r>
+      <w:r>
+        <w:t>: il soft-goal da cui parte la freccia rende più difficile o limita il raggiungimento del soft-goal verso cui è diretta.</w:t>
+      </w:r>
+    </w:p>
+    <w:p>
+      <w:pPr>
+        <w:numPr>
+          <w:ilvl w:val="0"/>
+          <w:numId w:val="8"/>
+        </w:numPr>
+      </w:pPr>
+      <w:r>
+        <w:t xml:space="preserve">Una </w:t>
+      </w:r>
+      <w:r>
+        <w:rPr>
+          <w:b/>
+          <w:bCs/>
+        </w:rPr>
+        <w:t>freccia con il simbolo “+”</w:t>
+      </w:r>
+      <w:r>
+        <w:t xml:space="preserve"> rappresenta invece un </w:t>
+      </w:r>
+      <w:r>
+        <w:rPr>
+          <w:i/>
+          <w:iCs/>
+        </w:rPr>
+        <w:t>contributo positivo</w:t>
+      </w:r>
+      <w:r>
+        <w:t>: il soft-goal di origine favorisce o facilita la soddisfazione del soft-goal di destinazione.</w:t>
+      </w:r>
+    </w:p>
+    <w:p/>
+    <w:p/>
+    <w:p>
+      <w:r>
+        <w:t>D</w:t>
+      </w:r>
+      <w:r>
+        <w:t>IPENDENZE:</w:t>
+      </w:r>
+    </w:p>
+    <w:p>
+      <w:r>
+        <w:t>Digitalizzazione &lt;&lt;+&gt;&gt;</w:t>
+      </w:r>
+      <w:r>
+        <w:t xml:space="preserve"> Trasparenza </w:t>
+      </w:r>
+    </w:p>
+    <w:p>
+      <w:r>
+        <w:t>Digitalizzazione &lt;&lt;+&gt;&gt;</w:t>
+      </w:r>
+      <w:r>
+        <w:t xml:space="preserve"> Acquistare (Nuovo)</w:t>
+      </w:r>
+    </w:p>
+    <w:p>
+      <w:r>
+        <w:t>Digitalizzazione &lt;&lt;+&gt;&gt;</w:t>
+      </w:r>
+      <w:r>
+        <w:t xml:space="preserve"> Acquistare (Usato)</w:t>
+      </w:r>
+    </w:p>
+    <w:p>
+      <w:r>
+        <w:t>Digitalizzazione &lt;&lt;+&gt;&gt;</w:t>
+      </w:r>
+      <w:r>
+        <w:t xml:space="preserve"> Tracciabilità</w:t>
+      </w:r>
+    </w:p>
+    <w:p>
+      <w:r>
+        <w:t>Trasportare &lt;&lt;+&gt;&gt; Vendere</w:t>
+      </w:r>
+    </w:p>
+    <w:p>
+      <w:r>
+        <w:t>Trasportare &lt;&lt;+&gt;&gt;</w:t>
+      </w:r>
+      <w:r>
+        <w:t xml:space="preserve"> Rivendere</w:t>
+      </w:r>
+    </w:p>
+    <w:p>
+      <w:r>
+        <w:t>Trasportare &lt;&lt;+&gt;&gt;</w:t>
+      </w:r>
+      <w:r>
+        <w:t xml:space="preserve"> Rivendere usato</w:t>
+      </w:r>
+    </w:p>
+    <w:p>
+      <w:r>
+        <w:t>Acquistare usato &lt;&lt;-&gt;&gt; Produrre (?)</w:t>
+      </w:r>
+      <w:r>
+        <w:t xml:space="preserve"> – se </w:t>
+      </w:r>
+      <w:r>
+        <w:t>‘</w:t>
+      </w:r>
+      <w:proofErr w:type="spellStart"/>
+      <w:r>
+        <w:t>riciclo’</w:t>
+      </w:r>
+      <w:proofErr w:type="spellEnd"/>
       <w:r>
         <w:t xml:space="preserve"> </w:t>
       </w:r>
-    </w:p>
-    <w:p>
-      <w:r>
-        <w:t>Parallelamente, studi di settore indicano come una quota significativa dei consumatori di beni di lusso</w:t>
-      </w:r>
-      <w:r>
-        <w:t xml:space="preserve">, </w:t>
-      </w:r>
-      <w:r>
-        <w:t>stimata tra il 70% e l’80%</w:t>
-      </w:r>
-      <w:r>
-        <w:t xml:space="preserve">, </w:t>
-      </w:r>
-      <w:r>
-        <w:t>sia disposta a pagare un prezzo maggiore per prodotti che garantiscano tracciabilità verificabile, autenticità certificata digitalmente e trasparenza lungo tutta la filiera. Tale scenario riflette un cambiamento culturale profondo: il valore percepito non risiede più soltanto nel prodotto fisico, ma anche nelle informazioni che ne accompagnano il ciclo di vita.</w:t>
-      </w:r>
-    </w:p>
-    <w:p>
-      <w:r>
-        <w:t>Queste dinamiche stanno spingendo il settore verso soluzioni digitali avanzate, come blockchain e sistemi di identificazione univoca, già adottate da marchi come Hublot, Breitling e da consorzi internazionali orientati alla certificazione dei prodotti di lusso. L’innovazione tecnologica, in questo contesto, rappresenta una leva strategica fondamentale. L’integrazione di tecnologie come RFID, NFC, QR-code evoluti o PUF, unite a registri blockchain permissioned, consente infatti di introdurre un modello di autenticazione e tracciabilità altamente affidabile, capace di superare i limiti delle certificazioni tradizionali e di garantire immutabilità, sicurezza dei dati e una protezione significativamente maggiore contro la contraffazione.</w:t>
-      </w:r>
-    </w:p>
-    <w:p>
-      <w:r>
-        <w:t>Oltre agli aspetti legati alla protezione del prodotto, le tecnologie digitali abilitano una nuova forma di interazione tra maison e cliente finale. La possibilità di accedere a un “passaporto digitale” dell’orologio — contenente informazioni certificate sul ciclo di vita, sugli interventi di manutenzione e sui passaggi di proprietà — risponde alla crescente domanda di esperienze personalizzate e di trasparenza totale. Questo strumento non solo accresce il valore percepito dell’orologio, ma contribuisce anche a rendere più sicuro e credibile il mercato dell’usato, favorendo nuove opportunità di scambio e investimento.</w:t>
-      </w:r>
-    </w:p>
-    <w:p>
-      <w:r>
-        <w:t>Infine, l’adozione di piattaforme digitali integrate consente una gestione proattiva della supply chain. La filiera orologiera non è semplicemente una sequenza di processi produttivi, ma rappresenta la storia completa dell’orologio lungo tutta la sua esistenza. Digitalizzare e connettere ogni fase permette di monitorare i flussi in tempo reale, ottimizzare le operazioni, garantire standard qualitativi elevati e valorizzare ulteriormente il prodotto. In questo modo si rafforza il legame tra l’orologio, la maison e il proprietario, contribuendo a consolidarne identità, prestigio e valore nel lungo periodo.</w:t>
+      <w:r>
+        <w:t>usato non immetto nuovo nel mercato</w:t>
+      </w:r>
+    </w:p>
+    <w:p>
+      <w:r>
+        <w:t>Certificare &lt;&lt;+&gt;&gt; Acquistare (Nuovo)</w:t>
+      </w:r>
+    </w:p>
+    <w:p>
+      <w:r>
+        <w:t>Certificare &lt;&lt;+&gt;&gt;</w:t>
+      </w:r>
+      <w:r>
+        <w:t xml:space="preserve"> Acquistare (Usato)</w:t>
+      </w:r>
+    </w:p>
+    <w:p>
+      <w:r>
+        <w:t>Certificare &lt;&lt;+&gt;&gt;</w:t>
+      </w:r>
+      <w:r>
+        <w:t xml:space="preserve"> Trasparenza</w:t>
+      </w:r>
+    </w:p>
+    <w:p>
+      <w:r>
+        <w:t>Vendere &lt;&lt;-&gt;&gt; Produrre</w:t>
+      </w:r>
+      <w:r>
+        <w:t xml:space="preserve"> (?)</w:t>
+      </w:r>
+      <w:r>
+        <w:t xml:space="preserve"> – se non vendo non produco (simil Acquistare usato sopra)</w:t>
+      </w:r>
+    </w:p>
+    <w:p>
+      <w:r>
+        <w:t xml:space="preserve">Consulenza &lt;&lt;-&gt;&gt; Trasparenza (?) </w:t>
+      </w:r>
+      <w:r>
+        <w:t>–</w:t>
+      </w:r>
+      <w:r>
+        <w:t xml:space="preserve"> </w:t>
+      </w:r>
+      <w:r>
+        <w:t>se non rilascio certificati mino la trasparenza?</w:t>
+      </w:r>
+    </w:p>
+    <w:p>
+      <w:r>
+        <w:t>Consulenza &lt;&lt;-&gt;&gt; Tracciabilità (?) – stesso ragionamento sopra</w:t>
+      </w:r>
+    </w:p>
+    <w:p>
+      <w:r>
+        <w:t>Riparare</w:t>
+      </w:r>
+      <w:r>
+        <w:t xml:space="preserve"> &lt;&lt;+&gt;&gt; Vendere</w:t>
+      </w:r>
+    </w:p>
+    <w:p>
+      <w:r>
+        <w:t>Riparare &lt;&lt;+&gt;&gt; Rivendere</w:t>
+      </w:r>
+    </w:p>
+    <w:p>
+      <w:r>
+        <w:t>Riparare &lt;&lt;+&gt;&gt; Rivendere usato</w:t>
+      </w:r>
+    </w:p>
+    <w:p>
+      <w:r>
+        <w:lastRenderedPageBreak/>
+        <w:t xml:space="preserve">Riparare &lt;&lt;+&gt;&gt; Certificare </w:t>
       </w:r>
     </w:p>
     <w:p/>
@@ -1111,6 +1459,155 @@
     </w:lvl>
   </w:abstractNum>
   <w:abstractNum w:abstractNumId="1" w15:restartNumberingAfterBreak="0">
+    <w:nsid w:val="0E0918F9"/>
+    <w:multiLevelType w:val="multilevel"/>
+    <w:tmpl w:val="7C8A42BA"/>
+    <w:lvl w:ilvl="0">
+      <w:start w:val="1"/>
+      <w:numFmt w:val="bullet"/>
+      <w:lvlText w:val=""/>
+      <w:lvlJc w:val="left"/>
+      <w:pPr>
+        <w:tabs>
+          <w:tab w:val="num" w:pos="720"/>
+        </w:tabs>
+        <w:ind w:left="720" w:hanging="360"/>
+      </w:pPr>
+      <w:rPr>
+        <w:rFonts w:ascii="Symbol" w:hAnsi="Symbol" w:hint="default"/>
+        <w:sz w:val="20"/>
+      </w:rPr>
+    </w:lvl>
+    <w:lvl w:ilvl="1">
+      <w:start w:val="1"/>
+      <w:numFmt w:val="bullet"/>
+      <w:lvlText w:val="o"/>
+      <w:lvlJc w:val="left"/>
+      <w:pPr>
+        <w:tabs>
+          <w:tab w:val="num" w:pos="1440"/>
+        </w:tabs>
+        <w:ind w:left="1440" w:hanging="360"/>
+      </w:pPr>
+      <w:rPr>
+        <w:rFonts w:ascii="Courier New" w:hAnsi="Courier New" w:hint="default"/>
+        <w:sz w:val="20"/>
+      </w:rPr>
+    </w:lvl>
+    <w:lvl w:ilvl="2" w:tentative="1">
+      <w:start w:val="1"/>
+      <w:numFmt w:val="bullet"/>
+      <w:lvlText w:val=""/>
+      <w:lvlJc w:val="left"/>
+      <w:pPr>
+        <w:tabs>
+          <w:tab w:val="num" w:pos="2160"/>
+        </w:tabs>
+        <w:ind w:left="2160" w:hanging="360"/>
+      </w:pPr>
+      <w:rPr>
+        <w:rFonts w:ascii="Wingdings" w:hAnsi="Wingdings" w:hint="default"/>
+        <w:sz w:val="20"/>
+      </w:rPr>
+    </w:lvl>
+    <w:lvl w:ilvl="3" w:tentative="1">
+      <w:start w:val="1"/>
+      <w:numFmt w:val="bullet"/>
+      <w:lvlText w:val=""/>
+      <w:lvlJc w:val="left"/>
+      <w:pPr>
+        <w:tabs>
+          <w:tab w:val="num" w:pos="2880"/>
+        </w:tabs>
+        <w:ind w:left="2880" w:hanging="360"/>
+      </w:pPr>
+      <w:rPr>
+        <w:rFonts w:ascii="Wingdings" w:hAnsi="Wingdings" w:hint="default"/>
+        <w:sz w:val="20"/>
+      </w:rPr>
+    </w:lvl>
+    <w:lvl w:ilvl="4" w:tentative="1">
+      <w:start w:val="1"/>
+      <w:numFmt w:val="bullet"/>
+      <w:lvlText w:val=""/>
+      <w:lvlJc w:val="left"/>
+      <w:pPr>
+        <w:tabs>
+          <w:tab w:val="num" w:pos="3600"/>
+        </w:tabs>
+        <w:ind w:left="3600" w:hanging="360"/>
+      </w:pPr>
+      <w:rPr>
+        <w:rFonts w:ascii="Wingdings" w:hAnsi="Wingdings" w:hint="default"/>
+        <w:sz w:val="20"/>
+      </w:rPr>
+    </w:lvl>
+    <w:lvl w:ilvl="5" w:tentative="1">
+      <w:start w:val="1"/>
+      <w:numFmt w:val="bullet"/>
+      <w:lvlText w:val=""/>
+      <w:lvlJc w:val="left"/>
+      <w:pPr>
+        <w:tabs>
+          <w:tab w:val="num" w:pos="4320"/>
+        </w:tabs>
+        <w:ind w:left="4320" w:hanging="360"/>
+      </w:pPr>
+      <w:rPr>
+        <w:rFonts w:ascii="Wingdings" w:hAnsi="Wingdings" w:hint="default"/>
+        <w:sz w:val="20"/>
+      </w:rPr>
+    </w:lvl>
+    <w:lvl w:ilvl="6" w:tentative="1">
+      <w:start w:val="1"/>
+      <w:numFmt w:val="bullet"/>
+      <w:lvlText w:val=""/>
+      <w:lvlJc w:val="left"/>
+      <w:pPr>
+        <w:tabs>
+          <w:tab w:val="num" w:pos="5040"/>
+        </w:tabs>
+        <w:ind w:left="5040" w:hanging="360"/>
+      </w:pPr>
+      <w:rPr>
+        <w:rFonts w:ascii="Wingdings" w:hAnsi="Wingdings" w:hint="default"/>
+        <w:sz w:val="20"/>
+      </w:rPr>
+    </w:lvl>
+    <w:lvl w:ilvl="7" w:tentative="1">
+      <w:start w:val="1"/>
+      <w:numFmt w:val="bullet"/>
+      <w:lvlText w:val=""/>
+      <w:lvlJc w:val="left"/>
+      <w:pPr>
+        <w:tabs>
+          <w:tab w:val="num" w:pos="5760"/>
+        </w:tabs>
+        <w:ind w:left="5760" w:hanging="360"/>
+      </w:pPr>
+      <w:rPr>
+        <w:rFonts w:ascii="Wingdings" w:hAnsi="Wingdings" w:hint="default"/>
+        <w:sz w:val="20"/>
+      </w:rPr>
+    </w:lvl>
+    <w:lvl w:ilvl="8" w:tentative="1">
+      <w:start w:val="1"/>
+      <w:numFmt w:val="bullet"/>
+      <w:lvlText w:val=""/>
+      <w:lvlJc w:val="left"/>
+      <w:pPr>
+        <w:tabs>
+          <w:tab w:val="num" w:pos="6480"/>
+        </w:tabs>
+        <w:ind w:left="6480" w:hanging="360"/>
+      </w:pPr>
+      <w:rPr>
+        <w:rFonts w:ascii="Wingdings" w:hAnsi="Wingdings" w:hint="default"/>
+        <w:sz w:val="20"/>
+      </w:rPr>
+    </w:lvl>
+  </w:abstractNum>
+  <w:abstractNum w:abstractNumId="2" w15:restartNumberingAfterBreak="0">
     <w:nsid w:val="24E35EEF"/>
     <w:multiLevelType w:val="multilevel"/>
     <w:tmpl w:val="9AA64B8C"/>
@@ -1259,7 +1756,7 @@
       </w:rPr>
     </w:lvl>
   </w:abstractNum>
-  <w:abstractNum w:abstractNumId="2" w15:restartNumberingAfterBreak="0">
+  <w:abstractNum w:abstractNumId="3" w15:restartNumberingAfterBreak="0">
     <w:nsid w:val="4BF960A2"/>
     <w:multiLevelType w:val="hybridMultilevel"/>
     <w:tmpl w:val="0964B600"/>
@@ -1372,7 +1869,7 @@
       </w:rPr>
     </w:lvl>
   </w:abstractNum>
-  <w:abstractNum w:abstractNumId="3" w15:restartNumberingAfterBreak="0">
+  <w:abstractNum w:abstractNumId="4" w15:restartNumberingAfterBreak="0">
     <w:nsid w:val="4CA807B8"/>
     <w:multiLevelType w:val="hybridMultilevel"/>
     <w:tmpl w:val="EE503412"/>
@@ -1484,7 +1981,7 @@
       </w:rPr>
     </w:lvl>
   </w:abstractNum>
-  <w:abstractNum w:abstractNumId="4" w15:restartNumberingAfterBreak="0">
+  <w:abstractNum w:abstractNumId="5" w15:restartNumberingAfterBreak="0">
     <w:nsid w:val="55DE61ED"/>
     <w:multiLevelType w:val="multilevel"/>
     <w:tmpl w:val="1004A52E"/>
@@ -1633,7 +2130,156 @@
       </w:rPr>
     </w:lvl>
   </w:abstractNum>
-  <w:abstractNum w:abstractNumId="5" w15:restartNumberingAfterBreak="0">
+  <w:abstractNum w:abstractNumId="6" w15:restartNumberingAfterBreak="0">
+    <w:nsid w:val="72086E56"/>
+    <w:multiLevelType w:val="multilevel"/>
+    <w:tmpl w:val="61FC90DE"/>
+    <w:lvl w:ilvl="0">
+      <w:start w:val="1"/>
+      <w:numFmt w:val="bullet"/>
+      <w:lvlText w:val=""/>
+      <w:lvlJc w:val="left"/>
+      <w:pPr>
+        <w:tabs>
+          <w:tab w:val="num" w:pos="720"/>
+        </w:tabs>
+        <w:ind w:left="720" w:hanging="360"/>
+      </w:pPr>
+      <w:rPr>
+        <w:rFonts w:ascii="Symbol" w:hAnsi="Symbol" w:hint="default"/>
+        <w:sz w:val="20"/>
+      </w:rPr>
+    </w:lvl>
+    <w:lvl w:ilvl="1" w:tentative="1">
+      <w:start w:val="1"/>
+      <w:numFmt w:val="bullet"/>
+      <w:lvlText w:val="o"/>
+      <w:lvlJc w:val="left"/>
+      <w:pPr>
+        <w:tabs>
+          <w:tab w:val="num" w:pos="1440"/>
+        </w:tabs>
+        <w:ind w:left="1440" w:hanging="360"/>
+      </w:pPr>
+      <w:rPr>
+        <w:rFonts w:ascii="Courier New" w:hAnsi="Courier New" w:hint="default"/>
+        <w:sz w:val="20"/>
+      </w:rPr>
+    </w:lvl>
+    <w:lvl w:ilvl="2" w:tentative="1">
+      <w:start w:val="1"/>
+      <w:numFmt w:val="bullet"/>
+      <w:lvlText w:val=""/>
+      <w:lvlJc w:val="left"/>
+      <w:pPr>
+        <w:tabs>
+          <w:tab w:val="num" w:pos="2160"/>
+        </w:tabs>
+        <w:ind w:left="2160" w:hanging="360"/>
+      </w:pPr>
+      <w:rPr>
+        <w:rFonts w:ascii="Wingdings" w:hAnsi="Wingdings" w:hint="default"/>
+        <w:sz w:val="20"/>
+      </w:rPr>
+    </w:lvl>
+    <w:lvl w:ilvl="3" w:tentative="1">
+      <w:start w:val="1"/>
+      <w:numFmt w:val="bullet"/>
+      <w:lvlText w:val=""/>
+      <w:lvlJc w:val="left"/>
+      <w:pPr>
+        <w:tabs>
+          <w:tab w:val="num" w:pos="2880"/>
+        </w:tabs>
+        <w:ind w:left="2880" w:hanging="360"/>
+      </w:pPr>
+      <w:rPr>
+        <w:rFonts w:ascii="Wingdings" w:hAnsi="Wingdings" w:hint="default"/>
+        <w:sz w:val="20"/>
+      </w:rPr>
+    </w:lvl>
+    <w:lvl w:ilvl="4" w:tentative="1">
+      <w:start w:val="1"/>
+      <w:numFmt w:val="bullet"/>
+      <w:lvlText w:val=""/>
+      <w:lvlJc w:val="left"/>
+      <w:pPr>
+        <w:tabs>
+          <w:tab w:val="num" w:pos="3600"/>
+        </w:tabs>
+        <w:ind w:left="3600" w:hanging="360"/>
+      </w:pPr>
+      <w:rPr>
+        <w:rFonts w:ascii="Wingdings" w:hAnsi="Wingdings" w:hint="default"/>
+        <w:sz w:val="20"/>
+      </w:rPr>
+    </w:lvl>
+    <w:lvl w:ilvl="5" w:tentative="1">
+      <w:start w:val="1"/>
+      <w:numFmt w:val="bullet"/>
+      <w:lvlText w:val=""/>
+      <w:lvlJc w:val="left"/>
+      <w:pPr>
+        <w:tabs>
+          <w:tab w:val="num" w:pos="4320"/>
+        </w:tabs>
+        <w:ind w:left="4320" w:hanging="360"/>
+      </w:pPr>
+      <w:rPr>
+        <w:rFonts w:ascii="Wingdings" w:hAnsi="Wingdings" w:hint="default"/>
+        <w:sz w:val="20"/>
+      </w:rPr>
+    </w:lvl>
+    <w:lvl w:ilvl="6" w:tentative="1">
+      <w:start w:val="1"/>
+      <w:numFmt w:val="bullet"/>
+      <w:lvlText w:val=""/>
+      <w:lvlJc w:val="left"/>
+      <w:pPr>
+        <w:tabs>
+          <w:tab w:val="num" w:pos="5040"/>
+        </w:tabs>
+        <w:ind w:left="5040" w:hanging="360"/>
+      </w:pPr>
+      <w:rPr>
+        <w:rFonts w:ascii="Wingdings" w:hAnsi="Wingdings" w:hint="default"/>
+        <w:sz w:val="20"/>
+      </w:rPr>
+    </w:lvl>
+    <w:lvl w:ilvl="7" w:tentative="1">
+      <w:start w:val="1"/>
+      <w:numFmt w:val="bullet"/>
+      <w:lvlText w:val=""/>
+      <w:lvlJc w:val="left"/>
+      <w:pPr>
+        <w:tabs>
+          <w:tab w:val="num" w:pos="5760"/>
+        </w:tabs>
+        <w:ind w:left="5760" w:hanging="360"/>
+      </w:pPr>
+      <w:rPr>
+        <w:rFonts w:ascii="Wingdings" w:hAnsi="Wingdings" w:hint="default"/>
+        <w:sz w:val="20"/>
+      </w:rPr>
+    </w:lvl>
+    <w:lvl w:ilvl="8" w:tentative="1">
+      <w:start w:val="1"/>
+      <w:numFmt w:val="bullet"/>
+      <w:lvlText w:val=""/>
+      <w:lvlJc w:val="left"/>
+      <w:pPr>
+        <w:tabs>
+          <w:tab w:val="num" w:pos="6480"/>
+        </w:tabs>
+        <w:ind w:left="6480" w:hanging="360"/>
+      </w:pPr>
+      <w:rPr>
+        <w:rFonts w:ascii="Wingdings" w:hAnsi="Wingdings" w:hint="default"/>
+        <w:sz w:val="20"/>
+      </w:rPr>
+    </w:lvl>
+  </w:abstractNum>
+  <w:abstractNum w:abstractNumId="7" w15:restartNumberingAfterBreak="0">
     <w:nsid w:val="7B694A7D"/>
     <w:multiLevelType w:val="multilevel"/>
     <w:tmpl w:val="DDAA72E4"/>
@@ -1786,19 +2432,25 @@
     <w:abstractNumId w:val="0"/>
   </w:num>
   <w:num w:numId="2" w16cid:durableId="1067415810">
+    <w:abstractNumId w:val="4"/>
+  </w:num>
+  <w:num w:numId="3" w16cid:durableId="990910054">
+    <w:abstractNumId w:val="5"/>
+  </w:num>
+  <w:num w:numId="4" w16cid:durableId="352073685">
+    <w:abstractNumId w:val="7"/>
+  </w:num>
+  <w:num w:numId="5" w16cid:durableId="1376586748">
+    <w:abstractNumId w:val="2"/>
+  </w:num>
+  <w:num w:numId="6" w16cid:durableId="868760768">
     <w:abstractNumId w:val="3"/>
   </w:num>
-  <w:num w:numId="3" w16cid:durableId="990910054">
-    <w:abstractNumId w:val="4"/>
-  </w:num>
-  <w:num w:numId="4" w16cid:durableId="352073685">
-    <w:abstractNumId w:val="5"/>
-  </w:num>
-  <w:num w:numId="5" w16cid:durableId="1376586748">
+  <w:num w:numId="7" w16cid:durableId="751316493">
     <w:abstractNumId w:val="1"/>
   </w:num>
-  <w:num w:numId="6" w16cid:durableId="868760768">
-    <w:abstractNumId w:val="2"/>
+  <w:num w:numId="8" w16cid:durableId="417142729">
+    <w:abstractNumId w:val="6"/>
   </w:num>
 </w:numbering>
 </file>

</xml_diff>